<commit_message>
Created CFS, RFE, RR files
Added feature selection methods
</commit_message>
<xml_diff>
--- a/Model evaluation/Decision Tree.docx
+++ b/Model evaluation/Decision Tree.docx
@@ -109,31 +109,13 @@
                 <w:szCs w:val="28"/>
                 <w:lang w:val="en-US"/>
               </w:rPr>
-              <w:t>Number of tests</w:t>
+              <w:t>Type</w:t>
             </w:r>
           </w:p>
         </w:tc>
         <w:tc>
           <w:tcPr>
             <w:tcW w:w="4508" w:type="dxa"/>
-          </w:tcPr>
-          <w:p>
-            <w:pPr>
-              <w:rPr>
-                <w:rFonts w:ascii="Arial" w:hAnsi="Arial" w:cs="Arial"/>
-                <w:sz w:val="28"/>
-                <w:szCs w:val="28"/>
-                <w:lang w:val="en-US"/>
-              </w:rPr>
-            </w:pPr>
-          </w:p>
-        </w:tc>
-      </w:tr>
-      <w:tr>
-        <w:tc>
-          <w:tcPr>
-            <w:tcW w:w="4508" w:type="dxa"/>
-            <w:shd w:val="clear" w:color="auto" w:fill="D0CECE" w:themeFill="background2" w:themeFillShade="E6"/>
           </w:tcPr>
           <w:p>
             <w:pPr>
@@ -151,107 +133,8 @@
                 <w:szCs w:val="28"/>
                 <w:lang w:val="en-US"/>
               </w:rPr>
-              <w:t>Best result</w:t>
+              <w:t>Base</w:t>
             </w:r>
-          </w:p>
-        </w:tc>
-        <w:tc>
-          <w:tcPr>
-            <w:tcW w:w="4508" w:type="dxa"/>
-          </w:tcPr>
-          <w:p>
-            <w:pPr>
-              <w:rPr>
-                <w:rFonts w:ascii="Arial" w:hAnsi="Arial" w:cs="Arial"/>
-                <w:sz w:val="28"/>
-                <w:szCs w:val="28"/>
-                <w:lang w:val="en-US"/>
-              </w:rPr>
-            </w:pPr>
-          </w:p>
-        </w:tc>
-      </w:tr>
-      <w:tr>
-        <w:tc>
-          <w:tcPr>
-            <w:tcW w:w="4508" w:type="dxa"/>
-            <w:shd w:val="clear" w:color="auto" w:fill="D0CECE" w:themeFill="background2" w:themeFillShade="E6"/>
-          </w:tcPr>
-          <w:p>
-            <w:pPr>
-              <w:rPr>
-                <w:rFonts w:ascii="Arial" w:hAnsi="Arial" w:cs="Arial"/>
-                <w:sz w:val="28"/>
-                <w:szCs w:val="28"/>
-                <w:lang w:val="en-US"/>
-              </w:rPr>
-            </w:pPr>
-            <w:r>
-              <w:rPr>
-                <w:rFonts w:ascii="Arial" w:hAnsi="Arial" w:cs="Arial"/>
-                <w:sz w:val="28"/>
-                <w:szCs w:val="28"/>
-                <w:lang w:val="en-US"/>
-              </w:rPr>
-              <w:t>Worst result</w:t>
-            </w:r>
-          </w:p>
-        </w:tc>
-        <w:tc>
-          <w:tcPr>
-            <w:tcW w:w="4508" w:type="dxa"/>
-          </w:tcPr>
-          <w:p>
-            <w:pPr>
-              <w:rPr>
-                <w:rFonts w:ascii="Arial" w:hAnsi="Arial" w:cs="Arial"/>
-                <w:sz w:val="28"/>
-                <w:szCs w:val="28"/>
-                <w:lang w:val="en-US"/>
-              </w:rPr>
-            </w:pPr>
-          </w:p>
-        </w:tc>
-      </w:tr>
-      <w:tr>
-        <w:tc>
-          <w:tcPr>
-            <w:tcW w:w="4508" w:type="dxa"/>
-            <w:shd w:val="clear" w:color="auto" w:fill="D0CECE" w:themeFill="background2" w:themeFillShade="E6"/>
-          </w:tcPr>
-          <w:p>
-            <w:pPr>
-              <w:rPr>
-                <w:rFonts w:ascii="Arial" w:hAnsi="Arial" w:cs="Arial"/>
-                <w:sz w:val="28"/>
-                <w:szCs w:val="28"/>
-                <w:lang w:val="en-US"/>
-              </w:rPr>
-            </w:pPr>
-            <w:r>
-              <w:rPr>
-                <w:rFonts w:ascii="Arial" w:hAnsi="Arial" w:cs="Arial"/>
-                <w:sz w:val="28"/>
-                <w:szCs w:val="28"/>
-                <w:lang w:val="en-US"/>
-              </w:rPr>
-              <w:t>Average performance</w:t>
-            </w:r>
-          </w:p>
-        </w:tc>
-        <w:tc>
-          <w:tcPr>
-            <w:tcW w:w="4508" w:type="dxa"/>
-          </w:tcPr>
-          <w:p>
-            <w:pPr>
-              <w:rPr>
-                <w:rFonts w:ascii="Arial" w:hAnsi="Arial" w:cs="Arial"/>
-                <w:sz w:val="28"/>
-                <w:szCs w:val="28"/>
-                <w:lang w:val="en-US"/>
-              </w:rPr>
-            </w:pPr>
           </w:p>
         </w:tc>
       </w:tr>
@@ -260,9 +143,10 @@
       <w:pPr>
         <w:rPr>
           <w:rFonts w:ascii="Arial" w:hAnsi="Arial" w:cs="Arial"/>
+          <w:b/>
+          <w:bCs/>
           <w:sz w:val="32"/>
           <w:szCs w:val="32"/>
-          <w:u w:val="single"/>
           <w:lang w:val="en-US"/>
         </w:rPr>
       </w:pPr>
@@ -296,9 +180,20 @@
           <w:rFonts w:ascii="Arial" w:hAnsi="Arial" w:cs="Arial"/>
           <w:sz w:val="24"/>
           <w:szCs w:val="24"/>
+          <w:u w:val="single"/>
           <w:lang w:val="en-US"/>
         </w:rPr>
       </w:pPr>
+      <w:r>
+        <w:rPr>
+          <w:rFonts w:ascii="Arial" w:hAnsi="Arial" w:cs="Arial"/>
+          <w:sz w:val="24"/>
+          <w:szCs w:val="24"/>
+          <w:u w:val="single"/>
+          <w:lang w:val="en-US"/>
+        </w:rPr>
+        <w:t>Variations</w:t>
+      </w:r>
     </w:p>
     <w:p>
       <w:pPr>
@@ -316,8 +211,41 @@
           <w:szCs w:val="24"/>
           <w:lang w:val="en-US"/>
         </w:rPr>
-        <w:t>Variations</w:t>
+        <w:t>There are no additional configurations that can be done towards the Decision Tree’s creation.</w:t>
       </w:r>
+    </w:p>
+    <w:p>
+      <w:pPr>
+        <w:rPr>
+          <w:rFonts w:ascii="Arial" w:hAnsi="Arial" w:cs="Arial"/>
+          <w:b/>
+          <w:bCs/>
+          <w:sz w:val="32"/>
+          <w:szCs w:val="32"/>
+          <w:lang w:val="en-US"/>
+        </w:rPr>
+      </w:pPr>
+      <w:r>
+        <w:rPr>
+          <w:rFonts w:ascii="Arial" w:hAnsi="Arial" w:cs="Arial"/>
+          <w:b/>
+          <w:bCs/>
+          <w:sz w:val="32"/>
+          <w:szCs w:val="32"/>
+          <w:lang w:val="en-US"/>
+        </w:rPr>
+        <w:t>Result</w:t>
+      </w:r>
+    </w:p>
+    <w:p>
+      <w:pPr>
+        <w:rPr>
+          <w:rFonts w:ascii="Arial" w:hAnsi="Arial" w:cs="Arial"/>
+          <w:sz w:val="32"/>
+          <w:szCs w:val="32"/>
+          <w:lang w:val="en-US"/>
+        </w:rPr>
+      </w:pPr>
     </w:p>
     <w:p>
       <w:pPr>

</xml_diff>